<commit_message>
fixed viewport issue for small screens
</commit_message>
<xml_diff>
--- a/src/assets/Resume_Tahseen_Islam.docx
+++ b/src/assets/Resume_Tahseen_Islam.docx
@@ -188,13 +188,7 @@
         <w:rPr>
           <w:rFonts w:ascii="Times New Roman" w:eastAsia="Times New Roman" w:hAnsi="Times New Roman" w:cs="Times New Roman"/>
         </w:rPr>
-        <w:t>| JavaScript (ES6</w:t>
-      </w:r>
-      <w:r>
-        <w:rPr>
-          <w:rFonts w:ascii="Times New Roman" w:eastAsia="Times New Roman" w:hAnsi="Times New Roman" w:cs="Times New Roman"/>
-        </w:rPr>
-        <w:t>) | TypeScript</w:t>
+        <w:t>| JavaScript (ES6) | TypeScript</w:t>
       </w:r>
       <w:r>
         <w:rPr>
@@ -222,13 +216,7 @@
         <w:rPr>
           <w:rFonts w:ascii="Times New Roman" w:eastAsia="Times New Roman" w:hAnsi="Times New Roman" w:cs="Times New Roman"/>
         </w:rPr>
-        <w:t>Reac</w:t>
-      </w:r>
-      <w:r>
-        <w:rPr>
-          <w:rFonts w:ascii="Times New Roman" w:eastAsia="Times New Roman" w:hAnsi="Times New Roman" w:cs="Times New Roman"/>
-        </w:rPr>
-        <w:t>t</w:t>
+        <w:t>React</w:t>
       </w:r>
       <w:r>
         <w:rPr>
@@ -252,13 +240,7 @@
         <w:rPr>
           <w:rFonts w:ascii="Times New Roman" w:eastAsia="Times New Roman" w:hAnsi="Times New Roman" w:cs="Times New Roman"/>
         </w:rPr>
-        <w:t xml:space="preserve">| Redux </w:t>
-      </w:r>
-      <w:r>
-        <w:rPr>
-          <w:rFonts w:ascii="Times New Roman" w:eastAsia="Times New Roman" w:hAnsi="Times New Roman" w:cs="Times New Roman"/>
-        </w:rPr>
-        <w:t>| Jest |</w:t>
+        <w:t>| Redux | Jest |</w:t>
       </w:r>
       <w:r>
         <w:rPr>
@@ -276,13 +258,7 @@
         <w:rPr>
           <w:rFonts w:ascii="Times New Roman" w:eastAsia="Times New Roman" w:hAnsi="Times New Roman" w:cs="Times New Roman"/>
         </w:rPr>
-        <w:t xml:space="preserve"> | </w:t>
-      </w:r>
-      <w:r>
-        <w:rPr>
-          <w:rFonts w:ascii="Times New Roman" w:eastAsia="Times New Roman" w:hAnsi="Times New Roman" w:cs="Times New Roman"/>
-        </w:rPr>
-        <w:t>Material</w:t>
+        <w:t xml:space="preserve"> | Material</w:t>
       </w:r>
       <w:r>
         <w:rPr>
@@ -294,13 +270,7 @@
         <w:rPr>
           <w:rFonts w:ascii="Times New Roman" w:eastAsia="Times New Roman" w:hAnsi="Times New Roman" w:cs="Times New Roman"/>
         </w:rPr>
-        <w:t xml:space="preserve">UI | </w:t>
-      </w:r>
-      <w:r>
-        <w:rPr>
-          <w:rFonts w:ascii="Times New Roman" w:eastAsia="Times New Roman" w:hAnsi="Times New Roman" w:cs="Times New Roman"/>
-        </w:rPr>
-        <w:t>Chakra</w:t>
+        <w:t>UI | Chakra</w:t>
       </w:r>
       <w:r>
         <w:rPr>
@@ -414,13 +384,13 @@
         <w:rPr>
           <w:rFonts w:ascii="Times New Roman" w:eastAsia="Times New Roman" w:hAnsi="Times New Roman" w:cs="Times New Roman"/>
         </w:rPr>
-        <w:t xml:space="preserve"> </w:t>
-      </w:r>
-      <w:r>
-        <w:rPr>
-          <w:rFonts w:ascii="Times New Roman" w:eastAsia="Times New Roman" w:hAnsi="Times New Roman" w:cs="Times New Roman"/>
-        </w:rPr>
-        <w:t xml:space="preserve">| Figma </w:t>
+        <w:t xml:space="preserve"> | Figma </w:t>
+      </w:r>
+      <w:r>
+        <w:rPr>
+          <w:rFonts w:ascii="Times New Roman" w:eastAsia="Times New Roman" w:hAnsi="Times New Roman" w:cs="Times New Roman"/>
+        </w:rPr>
+        <w:t>| Redux | Firebase</w:t>
       </w:r>
     </w:p>
     <w:p>
@@ -709,13 +679,7 @@
         <w:rPr>
           <w:rFonts w:ascii="Times New Roman" w:eastAsia="Times New Roman" w:hAnsi="Times New Roman" w:cs="Times New Roman"/>
         </w:rPr>
-        <w:t>locals</w:t>
-      </w:r>
-      <w:r>
-        <w:rPr>
-          <w:rFonts w:ascii="Times New Roman" w:eastAsia="Times New Roman" w:hAnsi="Times New Roman" w:cs="Times New Roman"/>
-        </w:rPr>
-        <w:t>torage</w:t>
+        <w:t>localstorage</w:t>
       </w:r>
       <w:proofErr w:type="spellEnd"/>
       <w:r>
@@ -809,13 +773,7 @@
         <w:rPr>
           <w:rFonts w:ascii="Times New Roman" w:eastAsia="Times New Roman" w:hAnsi="Times New Roman" w:cs="Times New Roman"/>
         </w:rPr>
-        <w:t>Created an e-commerce site using Reac</w:t>
-      </w:r>
-      <w:r>
-        <w:rPr>
-          <w:rFonts w:ascii="Times New Roman" w:eastAsia="Times New Roman" w:hAnsi="Times New Roman" w:cs="Times New Roman"/>
-        </w:rPr>
-        <w:t xml:space="preserve">tJS, HTML, </w:t>
+        <w:t xml:space="preserve">Created an e-commerce site using ReactJS, HTML, </w:t>
       </w:r>
       <w:proofErr w:type="gramStart"/>
       <w:r>
@@ -982,14 +940,7 @@
           <w:rFonts w:ascii="Times New Roman" w:eastAsia="Times New Roman" w:hAnsi="Times New Roman" w:cs="Times New Roman"/>
           <w:b/>
         </w:rPr>
-        <w:t xml:space="preserve"> </w:t>
-      </w:r>
-      <w:r>
-        <w:rPr>
-          <w:rFonts w:ascii="Times New Roman" w:eastAsia="Times New Roman" w:hAnsi="Times New Roman" w:cs="Times New Roman"/>
-          <w:b/>
-        </w:rPr>
-        <w:t xml:space="preserve">Clone | </w:t>
+        <w:t xml:space="preserve"> Clone | </w:t>
       </w:r>
       <w:hyperlink r:id="rId17">
         <w:r>
@@ -1459,13 +1410,7 @@
         <w:rPr>
           <w:rFonts w:ascii="Times New Roman" w:eastAsia="Times New Roman" w:hAnsi="Times New Roman" w:cs="Times New Roman"/>
         </w:rPr>
-        <w:t>Efficien</w:t>
-      </w:r>
-      <w:r>
-        <w:rPr>
-          <w:rFonts w:ascii="Times New Roman" w:eastAsia="Times New Roman" w:hAnsi="Times New Roman" w:cs="Times New Roman"/>
-        </w:rPr>
-        <w:t xml:space="preserve">tly </w:t>
+        <w:t xml:space="preserve">Efficiently </w:t>
       </w:r>
       <w:r>
         <w:rPr>
@@ -1536,12 +1481,6 @@
           <w:b/>
         </w:rPr>
         <w:tab/>
-      </w:r>
-      <w:r>
-        <w:rPr>
-          <w:rFonts w:ascii="Times New Roman" w:eastAsia="Times New Roman" w:hAnsi="Times New Roman" w:cs="Times New Roman"/>
-          <w:b/>
-        </w:rPr>
         <w:t xml:space="preserve">                                                                                                                                                </w:t>
       </w:r>
       <w:proofErr w:type="spellStart"/>
@@ -1620,13 +1559,7 @@
         <w:rPr>
           <w:rFonts w:ascii="Times New Roman" w:eastAsia="Times New Roman" w:hAnsi="Times New Roman" w:cs="Times New Roman"/>
         </w:rPr>
-        <w:t>Bachelor</w:t>
-      </w:r>
-      <w:r>
-        <w:rPr>
-          <w:rFonts w:ascii="Times New Roman" w:eastAsia="Times New Roman" w:hAnsi="Times New Roman" w:cs="Times New Roman"/>
-        </w:rPr>
-        <w:t xml:space="preserve"> of Engineering</w:t>
+        <w:t>Bachelor of Engineering</w:t>
       </w:r>
       <w:r>
         <w:rPr>

</xml_diff>

<commit_message>
learning node and express
</commit_message>
<xml_diff>
--- a/src/assets/Resume_Tahseen_Islam.docx
+++ b/src/assets/Resume_Tahseen_Islam.docx
@@ -2442,7 +2442,7 @@
         <w:rPr>
           <w:rFonts w:asciiTheme="majorHAnsi" w:eastAsia="Times New Roman" w:hAnsiTheme="majorHAnsi" w:cstheme="majorHAnsi"/>
         </w:rPr>
-        <w:t xml:space="preserve">Jest, Cypress, Sass, Material UI, Tailwind CSS, Firebase </w:t>
+        <w:t xml:space="preserve">Jest, Cypress, Sass, Material UI, Tailwind CSS </w:t>
       </w:r>
     </w:p>
     <w:p>
@@ -2532,6 +2532,34 @@
           <w:rFonts w:asciiTheme="majorHAnsi" w:eastAsia="Times New Roman" w:hAnsiTheme="majorHAnsi" w:cstheme="majorHAnsi"/>
         </w:rPr>
         <w:t>Figma</w:t>
+      </w:r>
+    </w:p>
+    <w:p>
+      <w:pPr>
+        <w:ind w:left="2880" w:hanging="2880"/>
+        <w:rPr>
+          <w:rFonts w:asciiTheme="majorHAnsi" w:eastAsia="Times New Roman" w:hAnsiTheme="majorHAnsi" w:cstheme="majorHAnsi"/>
+        </w:rPr>
+      </w:pPr>
+      <w:r>
+        <w:rPr>
+          <w:rFonts w:asciiTheme="majorHAnsi" w:eastAsia="Times New Roman" w:hAnsiTheme="majorHAnsi" w:cstheme="majorHAnsi"/>
+          <w:b/>
+        </w:rPr>
+        <w:t>Backend:</w:t>
+      </w:r>
+      <w:r>
+        <w:rPr>
+          <w:rFonts w:asciiTheme="majorHAnsi" w:eastAsia="Times New Roman" w:hAnsiTheme="majorHAnsi" w:cstheme="majorHAnsi"/>
+        </w:rPr>
+        <w:t xml:space="preserve"> </w:t>
+      </w:r>
+      <w:r>
+        <w:rPr>
+          <w:rFonts w:asciiTheme="majorHAnsi" w:eastAsia="Times New Roman" w:hAnsiTheme="majorHAnsi" w:cstheme="majorHAnsi"/>
+        </w:rPr>
+        <w:tab/>
+        <w:t>Firebase, Node.js, Express.js</w:t>
       </w:r>
     </w:p>
     <w:p>
@@ -2709,7 +2737,7 @@
     <w:sectPr>
       <w:footerReference w:type="default" r:id="rId30"/>
       <w:pgSz w:w="12240" w:h="15840"/>
-      <w:pgMar w:top="426" w:right="566" w:bottom="142" w:left="566" w:header="720" w:footer="0" w:gutter="0"/>
+      <w:pgMar w:top="284" w:right="566" w:bottom="142" w:left="566" w:header="720" w:footer="0" w:gutter="0"/>
       <w:pgNumType w:start="2"/>
       <w:cols w:space="720"/>
       <w:titlePg/>

</xml_diff>

<commit_message>
added Seek variants for resumes
</commit_message>
<xml_diff>
--- a/src/assets/Resume_Tahseen_Islam.docx
+++ b/src/assets/Resume_Tahseen_Islam.docx
@@ -556,8 +556,16 @@
           <w:b/>
         </w:rPr>
         <w:tab/>
+      </w:r>
+      <w:proofErr w:type="spellStart"/>
+      <w:r>
+        <w:rPr>
+          <w:rFonts w:asciiTheme="majorHAnsi" w:eastAsia="Times New Roman" w:hAnsiTheme="majorHAnsi" w:cstheme="majorHAnsi"/>
+          <w:b/>
+        </w:rPr>
         <w:t>HarvardX</w:t>
       </w:r>
+      <w:proofErr w:type="spellEnd"/>
       <w:r>
         <w:rPr>
           <w:rFonts w:asciiTheme="majorHAnsi" w:eastAsia="Times New Roman" w:hAnsiTheme="majorHAnsi" w:cstheme="majorHAnsi"/>
@@ -1007,13 +1015,7 @@
         <w:rPr>
           <w:rFonts w:asciiTheme="majorHAnsi" w:eastAsia="Times New Roman" w:hAnsiTheme="majorHAnsi" w:cstheme="majorHAnsi"/>
         </w:rPr>
-        <w:t xml:space="preserve">Employed agile methodologies to ensure timely completion of sprints for small-scale </w:t>
-      </w:r>
-      <w:r>
-        <w:rPr>
-          <w:rFonts w:asciiTheme="majorHAnsi" w:eastAsia="Times New Roman" w:hAnsiTheme="majorHAnsi" w:cstheme="majorHAnsi"/>
-        </w:rPr>
-        <w:t>projects.</w:t>
+        <w:t>Employed agile methodologies to ensure timely completion of sprints for small-scale projects.</w:t>
       </w:r>
     </w:p>
     <w:p>
@@ -1167,23 +1169,7 @@
             <w:color w:val="0070C0"/>
             <w:u w:val="single"/>
           </w:rPr>
-          <w:t>Li</w:t>
-        </w:r>
-        <w:r>
-          <w:rPr>
-            <w:rFonts w:asciiTheme="majorHAnsi" w:eastAsia="Times New Roman" w:hAnsiTheme="majorHAnsi" w:cstheme="majorHAnsi"/>
-            <w:color w:val="0070C0"/>
-            <w:u w:val="single"/>
-          </w:rPr>
-          <w:t>v</w:t>
-        </w:r>
-        <w:r>
-          <w:rPr>
-            <w:rFonts w:asciiTheme="majorHAnsi" w:eastAsia="Times New Roman" w:hAnsiTheme="majorHAnsi" w:cstheme="majorHAnsi"/>
-            <w:color w:val="0070C0"/>
-            <w:u w:val="single"/>
-          </w:rPr>
-          <w:t>e</w:t>
+          <w:t>Live</w:t>
         </w:r>
       </w:hyperlink>
       <w:r>
@@ -1349,21 +1335,7 @@
         <w:rPr>
           <w:rFonts w:asciiTheme="majorHAnsi" w:eastAsia="Times New Roman" w:hAnsiTheme="majorHAnsi" w:cstheme="majorHAnsi"/>
         </w:rPr>
-        <w:t xml:space="preserve">Collaborated with a team of two developers to create an aesthetically pleasing, responsive, and scalable website within a one-month </w:t>
-      </w:r>
-      <w:proofErr w:type="gramStart"/>
-      <w:r>
-        <w:rPr>
-          <w:rFonts w:asciiTheme="majorHAnsi" w:eastAsia="Times New Roman" w:hAnsiTheme="majorHAnsi" w:cstheme="majorHAnsi"/>
-        </w:rPr>
-        <w:t>timeframe</w:t>
-      </w:r>
-      <w:proofErr w:type="gramEnd"/>
-      <w:r>
-        <w:rPr>
-          <w:rFonts w:asciiTheme="majorHAnsi" w:eastAsia="Times New Roman" w:hAnsiTheme="majorHAnsi" w:cstheme="majorHAnsi"/>
-        </w:rPr>
-        <w:t>, utilizing GitHub and Git for version control.</w:t>
+        <w:t>Collaborated with a team of two developers to create an aesthetically pleasing, responsive, and scalable website within a one-month timeframe, utilizing GitHub and Git for version control.</w:t>
       </w:r>
     </w:p>
     <w:p>
@@ -1660,21 +1632,7 @@
             <w:color w:val="0070C0"/>
             <w:u w:val="single"/>
           </w:rPr>
-          <w:t>Backend</w:t>
-        </w:r>
-        <w:r>
-          <w:rPr>
-            <w:color w:val="0070C0"/>
-            <w:u w:val="single"/>
-          </w:rPr>
-          <w:t xml:space="preserve"> </w:t>
-        </w:r>
-        <w:r>
-          <w:rPr>
-            <w:color w:val="0070C0"/>
-            <w:u w:val="single"/>
-          </w:rPr>
-          <w:t>Source Code</w:t>
+          <w:t>Backend Source Code</w:t>
         </w:r>
       </w:hyperlink>
       <w:r>
@@ -1777,7 +1735,23 @@
           <w:rFonts w:asciiTheme="majorHAnsi" w:eastAsia="Times New Roman" w:hAnsiTheme="majorHAnsi" w:cstheme="majorHAnsi"/>
           <w:bCs/>
         </w:rPr>
-        <w:t>Utilized Axios to consume the TMDB API and implemented skeleton loading for optimized website performance.</w:t>
+        <w:t xml:space="preserve">Utilized </w:t>
+      </w:r>
+      <w:proofErr w:type="spellStart"/>
+      <w:r>
+        <w:rPr>
+          <w:rFonts w:asciiTheme="majorHAnsi" w:eastAsia="Times New Roman" w:hAnsiTheme="majorHAnsi" w:cstheme="majorHAnsi"/>
+          <w:bCs/>
+        </w:rPr>
+        <w:t>Axios</w:t>
+      </w:r>
+      <w:proofErr w:type="spellEnd"/>
+      <w:r>
+        <w:rPr>
+          <w:rFonts w:asciiTheme="majorHAnsi" w:eastAsia="Times New Roman" w:hAnsiTheme="majorHAnsi" w:cstheme="majorHAnsi"/>
+          <w:bCs/>
+        </w:rPr>
+        <w:t xml:space="preserve"> to consume the TMDB API and implemented skeleton loading for optimized website performance.</w:t>
       </w:r>
     </w:p>
     <w:p>
@@ -1825,7 +1799,7 @@
           <w:rFonts w:asciiTheme="majorHAnsi" w:eastAsia="Times New Roman" w:hAnsiTheme="majorHAnsi" w:cstheme="majorHAnsi"/>
           <w:b/>
         </w:rPr>
-        <w:t>Login Signup Page</w:t>
+        <w:t>Typeform Clone</w:t>
       </w:r>
       <w:r>
         <w:rPr>
@@ -1872,23 +1846,7 @@
             <w:color w:val="0070C0"/>
             <w:u w:val="single"/>
           </w:rPr>
-          <w:t>Sourc</w:t>
-        </w:r>
-        <w:r>
-          <w:rPr>
-            <w:rFonts w:asciiTheme="majorHAnsi" w:eastAsia="Times New Roman" w:hAnsiTheme="majorHAnsi" w:cstheme="majorHAnsi"/>
-            <w:color w:val="0070C0"/>
-            <w:u w:val="single"/>
-          </w:rPr>
-          <w:t>e</w:t>
-        </w:r>
-        <w:r>
-          <w:rPr>
-            <w:rFonts w:asciiTheme="majorHAnsi" w:eastAsia="Times New Roman" w:hAnsiTheme="majorHAnsi" w:cstheme="majorHAnsi"/>
-            <w:color w:val="0070C0"/>
-            <w:u w:val="single"/>
-          </w:rPr>
-          <w:t xml:space="preserve"> Code</w:t>
+          <w:t>Source Code</w:t>
         </w:r>
       </w:hyperlink>
       <w:r>
@@ -1947,6 +1905,20 @@
           <w:b/>
         </w:rPr>
         <w:tab/>
+      </w:r>
+      <w:r>
+        <w:rPr>
+          <w:rFonts w:asciiTheme="majorHAnsi" w:eastAsia="Times New Roman" w:hAnsiTheme="majorHAnsi" w:cstheme="majorHAnsi"/>
+          <w:b/>
+        </w:rPr>
+        <w:tab/>
+        <w:t xml:space="preserve">   </w:t>
+      </w:r>
+      <w:r>
+        <w:rPr>
+          <w:rFonts w:asciiTheme="majorHAnsi" w:eastAsia="Times New Roman" w:hAnsiTheme="majorHAnsi" w:cstheme="majorHAnsi"/>
+          <w:b/>
+        </w:rPr>
         <w:t xml:space="preserve">TypeScript, </w:t>
       </w:r>
       <w:r>
@@ -1955,7 +1927,7 @@
           <w:b/>
           <w:bCs/>
         </w:rPr>
-        <w:t>React, Firebase</w:t>
+        <w:t>React</w:t>
       </w:r>
     </w:p>
     <w:p>
@@ -1979,31 +1951,31 @@
         <w:rPr>
           <w:rFonts w:asciiTheme="majorHAnsi" w:eastAsia="Times New Roman" w:hAnsiTheme="majorHAnsi" w:cstheme="majorHAnsi"/>
         </w:rPr>
-        <w:t xml:space="preserve">A sleek login and signup </w:t>
-      </w:r>
-      <w:r>
-        <w:rPr>
-          <w:rFonts w:asciiTheme="majorHAnsi" w:eastAsia="Times New Roman" w:hAnsiTheme="majorHAnsi" w:cstheme="majorHAnsi"/>
-        </w:rPr>
-        <w:t>page</w:t>
-      </w:r>
-      <w:r>
-        <w:rPr>
-          <w:rFonts w:asciiTheme="majorHAnsi" w:eastAsia="Times New Roman" w:hAnsiTheme="majorHAnsi" w:cstheme="majorHAnsi"/>
-        </w:rPr>
-        <w:t xml:space="preserve"> where users can create a new account</w:t>
-      </w:r>
-      <w:r>
-        <w:rPr>
-          <w:rFonts w:asciiTheme="majorHAnsi" w:eastAsia="Times New Roman" w:hAnsiTheme="majorHAnsi" w:cstheme="majorHAnsi"/>
-        </w:rPr>
-        <w:t xml:space="preserve"> or</w:t>
-      </w:r>
-      <w:r>
-        <w:rPr>
-          <w:rFonts w:asciiTheme="majorHAnsi" w:eastAsia="Times New Roman" w:hAnsiTheme="majorHAnsi" w:cstheme="majorHAnsi"/>
-        </w:rPr>
-        <w:t xml:space="preserve"> log in with a previous email or a google account.</w:t>
+        <w:t>A modern aesthetic multi-step form which makes filling forms</w:t>
+      </w:r>
+      <w:r>
+        <w:rPr>
+          <w:rFonts w:asciiTheme="majorHAnsi" w:eastAsia="Times New Roman" w:hAnsiTheme="majorHAnsi" w:cstheme="majorHAnsi"/>
+        </w:rPr>
+        <w:t xml:space="preserve"> visually</w:t>
+      </w:r>
+      <w:r>
+        <w:rPr>
+          <w:rFonts w:asciiTheme="majorHAnsi" w:eastAsia="Times New Roman" w:hAnsiTheme="majorHAnsi" w:cstheme="majorHAnsi"/>
+        </w:rPr>
+        <w:t xml:space="preserve"> </w:t>
+      </w:r>
+      <w:r>
+        <w:rPr>
+          <w:rFonts w:asciiTheme="majorHAnsi" w:eastAsia="Times New Roman" w:hAnsiTheme="majorHAnsi" w:cstheme="majorHAnsi"/>
+        </w:rPr>
+        <w:t>easier</w:t>
+      </w:r>
+      <w:r>
+        <w:rPr>
+          <w:rFonts w:asciiTheme="majorHAnsi" w:eastAsia="Times New Roman" w:hAnsiTheme="majorHAnsi" w:cstheme="majorHAnsi"/>
+        </w:rPr>
+        <w:t xml:space="preserve"> for the user</w:t>
       </w:r>
     </w:p>
     <w:p>
@@ -2026,14 +1998,14 @@
           <w:rFonts w:asciiTheme="majorHAnsi" w:eastAsia="Times New Roman" w:hAnsiTheme="majorHAnsi" w:cstheme="majorHAnsi"/>
           <w:b/>
         </w:rPr>
-        <w:t>Notes App:</w:t>
-      </w:r>
-      <w:r>
-        <w:rPr>
-          <w:rFonts w:asciiTheme="majorHAnsi" w:eastAsia="Times New Roman" w:hAnsiTheme="majorHAnsi" w:cstheme="majorHAnsi"/>
-          <w:b/>
-        </w:rPr>
-        <w:t xml:space="preserve"> </w:t>
+        <w:t>Login Signup Page</w:t>
+      </w:r>
+      <w:r>
+        <w:rPr>
+          <w:rFonts w:asciiTheme="majorHAnsi" w:eastAsia="Times New Roman" w:hAnsiTheme="majorHAnsi" w:cstheme="majorHAnsi"/>
+          <w:b/>
+        </w:rPr>
+        <w:t xml:space="preserve">: </w:t>
       </w:r>
       <w:hyperlink r:id="rId20">
         <w:r>
@@ -2048,9 +2020,16 @@
       <w:r>
         <w:rPr>
           <w:rFonts w:asciiTheme="majorHAnsi" w:eastAsia="Times New Roman" w:hAnsiTheme="majorHAnsi" w:cstheme="majorHAnsi"/>
-          <w:bCs/>
-        </w:rPr>
-        <w:t xml:space="preserve"> |</w:t>
+          <w:b/>
+        </w:rPr>
+        <w:t xml:space="preserve"> </w:t>
+      </w:r>
+      <w:r>
+        <w:rPr>
+          <w:rFonts w:asciiTheme="majorHAnsi" w:eastAsia="Times New Roman" w:hAnsiTheme="majorHAnsi" w:cstheme="majorHAnsi"/>
+          <w:bCs/>
+        </w:rPr>
+        <w:t>|</w:t>
       </w:r>
       <w:r>
         <w:rPr>
@@ -2072,86 +2051,68 @@
       <w:r>
         <w:rPr>
           <w:rFonts w:asciiTheme="majorHAnsi" w:eastAsia="Times New Roman" w:hAnsiTheme="majorHAnsi" w:cstheme="majorHAnsi"/>
-          <w:b/>
-          <w:color w:val="0070C0"/>
-        </w:rPr>
-        <w:tab/>
-      </w:r>
-      <w:r>
-        <w:rPr>
-          <w:rFonts w:asciiTheme="majorHAnsi" w:eastAsia="Times New Roman" w:hAnsiTheme="majorHAnsi" w:cstheme="majorHAnsi"/>
-          <w:b/>
-        </w:rPr>
-        <w:tab/>
-      </w:r>
-      <w:r>
-        <w:rPr>
-          <w:rFonts w:asciiTheme="majorHAnsi" w:eastAsia="Times New Roman" w:hAnsiTheme="majorHAnsi" w:cstheme="majorHAnsi"/>
-          <w:b/>
-        </w:rPr>
-        <w:tab/>
-      </w:r>
-      <w:r>
-        <w:rPr>
-          <w:rFonts w:asciiTheme="majorHAnsi" w:eastAsia="Times New Roman" w:hAnsiTheme="majorHAnsi" w:cstheme="majorHAnsi"/>
-          <w:b/>
-        </w:rPr>
-        <w:tab/>
-      </w:r>
-      <w:r>
-        <w:rPr>
-          <w:rFonts w:asciiTheme="majorHAnsi" w:eastAsia="Times New Roman" w:hAnsiTheme="majorHAnsi" w:cstheme="majorHAnsi"/>
-          <w:b/>
-        </w:rPr>
-        <w:tab/>
-      </w:r>
-      <w:r>
-        <w:rPr>
-          <w:rFonts w:asciiTheme="majorHAnsi" w:eastAsia="Times New Roman" w:hAnsiTheme="majorHAnsi" w:cstheme="majorHAnsi"/>
-          <w:b/>
-        </w:rPr>
-        <w:tab/>
-      </w:r>
-      <w:r>
-        <w:rPr>
-          <w:rFonts w:asciiTheme="majorHAnsi" w:eastAsia="Times New Roman" w:hAnsiTheme="majorHAnsi" w:cstheme="majorHAnsi"/>
-          <w:b/>
-        </w:rPr>
-        <w:tab/>
-      </w:r>
-      <w:r>
-        <w:rPr>
-          <w:rFonts w:asciiTheme="majorHAnsi" w:eastAsia="Times New Roman" w:hAnsiTheme="majorHAnsi" w:cstheme="majorHAnsi"/>
-        </w:rPr>
-        <w:tab/>
-        <w:t xml:space="preserve">  </w:t>
-      </w:r>
-      <w:r>
-        <w:rPr>
-          <w:rFonts w:asciiTheme="majorHAnsi" w:eastAsia="Times New Roman" w:hAnsiTheme="majorHAnsi" w:cstheme="majorHAnsi"/>
-        </w:rPr>
-        <w:t xml:space="preserve"> </w:t>
-      </w:r>
-      <w:r>
-        <w:rPr>
-          <w:rFonts w:asciiTheme="majorHAnsi" w:eastAsia="Times New Roman" w:hAnsiTheme="majorHAnsi" w:cstheme="majorHAnsi"/>
-        </w:rPr>
-        <w:tab/>
-      </w:r>
-      <w:r>
-        <w:rPr>
-          <w:rFonts w:asciiTheme="majorHAnsi" w:eastAsia="Times New Roman" w:hAnsiTheme="majorHAnsi" w:cstheme="majorHAnsi"/>
-        </w:rPr>
-        <w:tab/>
-        <w:t xml:space="preserve">   </w:t>
-      </w:r>
-      <w:r>
-        <w:rPr>
-          <w:rFonts w:asciiTheme="majorHAnsi" w:eastAsia="Times New Roman" w:hAnsiTheme="majorHAnsi" w:cstheme="majorHAnsi"/>
-          <w:b/>
-          <w:bCs/>
-        </w:rPr>
-        <w:t>TypeScript, React</w:t>
+          <w:bCs/>
+        </w:rPr>
+        <w:tab/>
+      </w:r>
+      <w:r>
+        <w:rPr>
+          <w:rFonts w:asciiTheme="majorHAnsi" w:eastAsia="Times New Roman" w:hAnsiTheme="majorHAnsi" w:cstheme="majorHAnsi"/>
+          <w:bCs/>
+        </w:rPr>
+        <w:tab/>
+      </w:r>
+      <w:r>
+        <w:rPr>
+          <w:rFonts w:asciiTheme="majorHAnsi" w:eastAsia="Times New Roman" w:hAnsiTheme="majorHAnsi" w:cstheme="majorHAnsi"/>
+          <w:b/>
+        </w:rPr>
+        <w:tab/>
+      </w:r>
+      <w:r>
+        <w:rPr>
+          <w:rFonts w:asciiTheme="majorHAnsi" w:eastAsia="Times New Roman" w:hAnsiTheme="majorHAnsi" w:cstheme="majorHAnsi"/>
+          <w:b/>
+        </w:rPr>
+        <w:tab/>
+      </w:r>
+      <w:r>
+        <w:rPr>
+          <w:rFonts w:asciiTheme="majorHAnsi" w:eastAsia="Times New Roman" w:hAnsiTheme="majorHAnsi" w:cstheme="majorHAnsi"/>
+          <w:b/>
+        </w:rPr>
+        <w:tab/>
+        <w:t xml:space="preserve">             </w:t>
+      </w:r>
+      <w:r>
+        <w:rPr>
+          <w:rFonts w:asciiTheme="majorHAnsi" w:eastAsia="Times New Roman" w:hAnsiTheme="majorHAnsi" w:cstheme="majorHAnsi"/>
+          <w:b/>
+        </w:rPr>
+        <w:tab/>
+      </w:r>
+      <w:r>
+        <w:rPr>
+          <w:rFonts w:asciiTheme="majorHAnsi" w:eastAsia="Times New Roman" w:hAnsiTheme="majorHAnsi" w:cstheme="majorHAnsi"/>
+          <w:b/>
+        </w:rPr>
+        <w:tab/>
+      </w:r>
+      <w:r>
+        <w:rPr>
+          <w:rFonts w:asciiTheme="majorHAnsi" w:eastAsia="Times New Roman" w:hAnsiTheme="majorHAnsi" w:cstheme="majorHAnsi"/>
+          <w:b/>
+        </w:rPr>
+        <w:tab/>
+        <w:t xml:space="preserve">TypeScript, </w:t>
+      </w:r>
+      <w:r>
+        <w:rPr>
+          <w:rFonts w:asciiTheme="majorHAnsi" w:eastAsia="Times New Roman" w:hAnsiTheme="majorHAnsi" w:cstheme="majorHAnsi"/>
+          <w:b/>
+          <w:bCs/>
+        </w:rPr>
+        <w:t>React, Firebase</w:t>
       </w:r>
     </w:p>
     <w:p>
@@ -2175,19 +2136,179 @@
         <w:rPr>
           <w:rFonts w:asciiTheme="majorHAnsi" w:eastAsia="Times New Roman" w:hAnsiTheme="majorHAnsi" w:cstheme="majorHAnsi"/>
         </w:rPr>
-        <w:t xml:space="preserve">A simple notes app where </w:t>
-      </w:r>
-      <w:r>
-        <w:rPr>
-          <w:rFonts w:asciiTheme="majorHAnsi" w:eastAsia="Times New Roman" w:hAnsiTheme="majorHAnsi" w:cstheme="majorHAnsi"/>
-        </w:rPr>
-        <w:t>users</w:t>
-      </w:r>
-      <w:r>
-        <w:rPr>
-          <w:rFonts w:asciiTheme="majorHAnsi" w:eastAsia="Times New Roman" w:hAnsiTheme="majorHAnsi" w:cstheme="majorHAnsi"/>
-        </w:rPr>
-        <w:t xml:space="preserve"> can create, edit, and delete notes. </w:t>
+        <w:t xml:space="preserve">A sleek login and signup </w:t>
+      </w:r>
+      <w:r>
+        <w:rPr>
+          <w:rFonts w:asciiTheme="majorHAnsi" w:eastAsia="Times New Roman" w:hAnsiTheme="majorHAnsi" w:cstheme="majorHAnsi"/>
+        </w:rPr>
+        <w:t>page</w:t>
+      </w:r>
+      <w:r>
+        <w:rPr>
+          <w:rFonts w:asciiTheme="majorHAnsi" w:eastAsia="Times New Roman" w:hAnsiTheme="majorHAnsi" w:cstheme="majorHAnsi"/>
+        </w:rPr>
+        <w:t xml:space="preserve"> where users can create a new account</w:t>
+      </w:r>
+      <w:r>
+        <w:rPr>
+          <w:rFonts w:asciiTheme="majorHAnsi" w:eastAsia="Times New Roman" w:hAnsiTheme="majorHAnsi" w:cstheme="majorHAnsi"/>
+        </w:rPr>
+        <w:t xml:space="preserve"> or</w:t>
+      </w:r>
+      <w:r>
+        <w:rPr>
+          <w:rFonts w:asciiTheme="majorHAnsi" w:eastAsia="Times New Roman" w:hAnsiTheme="majorHAnsi" w:cstheme="majorHAnsi"/>
+        </w:rPr>
+        <w:t xml:space="preserve"> log in with a previous email or a google account.</w:t>
+      </w:r>
+    </w:p>
+    <w:p>
+      <w:pPr>
+        <w:tabs>
+          <w:tab w:val="left" w:pos="720"/>
+          <w:tab w:val="left" w:pos="1440"/>
+          <w:tab w:val="left" w:pos="2160"/>
+        </w:tabs>
+        <w:spacing w:line="240" w:lineRule="auto"/>
+        <w:contextualSpacing/>
+        <w:rPr>
+          <w:rFonts w:asciiTheme="majorHAnsi" w:eastAsia="Times New Roman" w:hAnsiTheme="majorHAnsi" w:cstheme="majorHAnsi"/>
+          <w:color w:val="1155CC"/>
+          <w:u w:val="single"/>
+        </w:rPr>
+      </w:pPr>
+      <w:r>
+        <w:rPr>
+          <w:rFonts w:asciiTheme="majorHAnsi" w:eastAsia="Times New Roman" w:hAnsiTheme="majorHAnsi" w:cstheme="majorHAnsi"/>
+          <w:b/>
+        </w:rPr>
+        <w:t>Notes App:</w:t>
+      </w:r>
+      <w:r>
+        <w:rPr>
+          <w:rFonts w:asciiTheme="majorHAnsi" w:eastAsia="Times New Roman" w:hAnsiTheme="majorHAnsi" w:cstheme="majorHAnsi"/>
+          <w:b/>
+        </w:rPr>
+        <w:t xml:space="preserve"> </w:t>
+      </w:r>
+      <w:hyperlink r:id="rId22">
+        <w:r>
+          <w:rPr>
+            <w:rFonts w:asciiTheme="majorHAnsi" w:eastAsia="Times New Roman" w:hAnsiTheme="majorHAnsi" w:cstheme="majorHAnsi"/>
+            <w:color w:val="0070C0"/>
+            <w:u w:val="single"/>
+          </w:rPr>
+          <w:t>Live</w:t>
+        </w:r>
+      </w:hyperlink>
+      <w:r>
+        <w:rPr>
+          <w:rFonts w:asciiTheme="majorHAnsi" w:eastAsia="Times New Roman" w:hAnsiTheme="majorHAnsi" w:cstheme="majorHAnsi"/>
+          <w:bCs/>
+        </w:rPr>
+        <w:t xml:space="preserve"> |</w:t>
+      </w:r>
+      <w:r>
+        <w:rPr>
+          <w:rFonts w:asciiTheme="majorHAnsi" w:eastAsia="Times New Roman" w:hAnsiTheme="majorHAnsi" w:cstheme="majorHAnsi"/>
+          <w:b/>
+        </w:rPr>
+        <w:t xml:space="preserve"> </w:t>
+      </w:r>
+      <w:hyperlink r:id="rId23">
+        <w:r>
+          <w:rPr>
+            <w:rFonts w:asciiTheme="majorHAnsi" w:eastAsia="Times New Roman" w:hAnsiTheme="majorHAnsi" w:cstheme="majorHAnsi"/>
+            <w:color w:val="0070C0"/>
+            <w:u w:val="single"/>
+          </w:rPr>
+          <w:t>Source Code</w:t>
+        </w:r>
+      </w:hyperlink>
+      <w:r>
+        <w:rPr>
+          <w:rFonts w:asciiTheme="majorHAnsi" w:eastAsia="Times New Roman" w:hAnsiTheme="majorHAnsi" w:cstheme="majorHAnsi"/>
+          <w:b/>
+          <w:color w:val="0070C0"/>
+        </w:rPr>
+        <w:tab/>
+      </w:r>
+      <w:r>
+        <w:rPr>
+          <w:rFonts w:asciiTheme="majorHAnsi" w:eastAsia="Times New Roman" w:hAnsiTheme="majorHAnsi" w:cstheme="majorHAnsi"/>
+          <w:b/>
+        </w:rPr>
+        <w:tab/>
+      </w:r>
+      <w:r>
+        <w:rPr>
+          <w:rFonts w:asciiTheme="majorHAnsi" w:eastAsia="Times New Roman" w:hAnsiTheme="majorHAnsi" w:cstheme="majorHAnsi"/>
+          <w:b/>
+        </w:rPr>
+        <w:tab/>
+      </w:r>
+      <w:r>
+        <w:rPr>
+          <w:rFonts w:asciiTheme="majorHAnsi" w:eastAsia="Times New Roman" w:hAnsiTheme="majorHAnsi" w:cstheme="majorHAnsi"/>
+          <w:b/>
+        </w:rPr>
+        <w:tab/>
+      </w:r>
+      <w:r>
+        <w:rPr>
+          <w:rFonts w:asciiTheme="majorHAnsi" w:eastAsia="Times New Roman" w:hAnsiTheme="majorHAnsi" w:cstheme="majorHAnsi"/>
+          <w:b/>
+        </w:rPr>
+        <w:tab/>
+      </w:r>
+      <w:r>
+        <w:rPr>
+          <w:rFonts w:asciiTheme="majorHAnsi" w:eastAsia="Times New Roman" w:hAnsiTheme="majorHAnsi" w:cstheme="majorHAnsi"/>
+          <w:b/>
+        </w:rPr>
+        <w:tab/>
+      </w:r>
+      <w:r>
+        <w:rPr>
+          <w:rFonts w:asciiTheme="majorHAnsi" w:eastAsia="Times New Roman" w:hAnsiTheme="majorHAnsi" w:cstheme="majorHAnsi"/>
+          <w:b/>
+        </w:rPr>
+        <w:tab/>
+      </w:r>
+      <w:r>
+        <w:rPr>
+          <w:rFonts w:asciiTheme="majorHAnsi" w:eastAsia="Times New Roman" w:hAnsiTheme="majorHAnsi" w:cstheme="majorHAnsi"/>
+        </w:rPr>
+        <w:tab/>
+        <w:t xml:space="preserve">  </w:t>
+      </w:r>
+      <w:r>
+        <w:rPr>
+          <w:rFonts w:asciiTheme="majorHAnsi" w:eastAsia="Times New Roman" w:hAnsiTheme="majorHAnsi" w:cstheme="majorHAnsi"/>
+        </w:rPr>
+        <w:t xml:space="preserve"> </w:t>
+      </w:r>
+      <w:r>
+        <w:rPr>
+          <w:rFonts w:asciiTheme="majorHAnsi" w:eastAsia="Times New Roman" w:hAnsiTheme="majorHAnsi" w:cstheme="majorHAnsi"/>
+        </w:rPr>
+        <w:tab/>
+      </w:r>
+      <w:r>
+        <w:rPr>
+          <w:rFonts w:asciiTheme="majorHAnsi" w:eastAsia="Times New Roman" w:hAnsiTheme="majorHAnsi" w:cstheme="majorHAnsi"/>
+        </w:rPr>
+        <w:tab/>
+        <w:t xml:space="preserve">   </w:t>
+      </w:r>
+      <w:r>
+        <w:rPr>
+          <w:rFonts w:asciiTheme="majorHAnsi" w:eastAsia="Times New Roman" w:hAnsiTheme="majorHAnsi" w:cstheme="majorHAnsi"/>
+          <w:b/>
+          <w:bCs/>
+        </w:rPr>
+        <w:t>TypeScript, React</w:t>
       </w:r>
     </w:p>
     <w:p>
@@ -2210,198 +2331,20 @@
       <w:r>
         <w:rPr>
           <w:rFonts w:asciiTheme="majorHAnsi" w:eastAsia="Times New Roman" w:hAnsiTheme="majorHAnsi" w:cstheme="majorHAnsi"/>
-          <w:bCs/>
-        </w:rPr>
-        <w:t xml:space="preserve">Introduced Framer Motion to create animations that make the app </w:t>
-      </w:r>
-      <w:r>
-        <w:rPr>
-          <w:rFonts w:asciiTheme="majorHAnsi" w:eastAsia="Times New Roman" w:hAnsiTheme="majorHAnsi" w:cstheme="majorHAnsi"/>
-          <w:bCs/>
-        </w:rPr>
-        <w:t>livelier</w:t>
-      </w:r>
-      <w:r>
-        <w:rPr>
-          <w:rFonts w:asciiTheme="majorHAnsi" w:eastAsia="Times New Roman" w:hAnsiTheme="majorHAnsi" w:cstheme="majorHAnsi"/>
-          <w:bCs/>
-        </w:rPr>
-        <w:t xml:space="preserve"> and </w:t>
-      </w:r>
-      <w:r>
-        <w:rPr>
-          <w:rFonts w:asciiTheme="majorHAnsi" w:eastAsia="Times New Roman" w:hAnsiTheme="majorHAnsi" w:cstheme="majorHAnsi"/>
-          <w:bCs/>
-        </w:rPr>
-        <w:t>provide a greater</w:t>
-      </w:r>
-      <w:r>
-        <w:rPr>
-          <w:rFonts w:asciiTheme="majorHAnsi" w:eastAsia="Times New Roman" w:hAnsiTheme="majorHAnsi" w:cstheme="majorHAnsi"/>
-          <w:bCs/>
-        </w:rPr>
-        <w:t xml:space="preserve"> user experience.</w:t>
-      </w:r>
-      <w:r>
-        <w:rPr>
-          <w:rFonts w:asciiTheme="majorHAnsi" w:eastAsia="Times New Roman" w:hAnsiTheme="majorHAnsi" w:cstheme="majorHAnsi"/>
-        </w:rPr>
-        <w:t xml:space="preserve"> </w:t>
-      </w:r>
-    </w:p>
-    <w:p>
-      <w:pPr>
-        <w:tabs>
-          <w:tab w:val="left" w:pos="720"/>
-          <w:tab w:val="left" w:pos="1440"/>
-          <w:tab w:val="left" w:pos="2160"/>
-        </w:tabs>
-        <w:spacing w:line="240" w:lineRule="auto"/>
-        <w:contextualSpacing/>
-        <w:rPr>
-          <w:rFonts w:asciiTheme="majorHAnsi" w:eastAsia="Times New Roman" w:hAnsiTheme="majorHAnsi" w:cstheme="majorHAnsi"/>
-          <w:color w:val="1155CC"/>
-          <w:u w:val="single"/>
-        </w:rPr>
-      </w:pPr>
-      <w:r>
-        <w:rPr>
-          <w:rFonts w:asciiTheme="majorHAnsi" w:eastAsia="Times New Roman" w:hAnsiTheme="majorHAnsi" w:cstheme="majorHAnsi"/>
-          <w:b/>
-        </w:rPr>
-        <w:t>Book Store:</w:t>
-      </w:r>
-      <w:r>
-        <w:rPr>
-          <w:rFonts w:asciiTheme="majorHAnsi" w:eastAsia="Times New Roman" w:hAnsiTheme="majorHAnsi" w:cstheme="majorHAnsi"/>
-          <w:b/>
-        </w:rPr>
-        <w:t xml:space="preserve"> </w:t>
-      </w:r>
-      <w:hyperlink r:id="rId22">
-        <w:r>
-          <w:rPr>
-            <w:rFonts w:asciiTheme="majorHAnsi" w:eastAsia="Times New Roman" w:hAnsiTheme="majorHAnsi" w:cstheme="majorHAnsi"/>
-            <w:color w:val="0070C0"/>
-            <w:u w:val="single"/>
-          </w:rPr>
-          <w:t>Live</w:t>
-        </w:r>
-      </w:hyperlink>
-      <w:r>
-        <w:rPr>
-          <w:rFonts w:asciiTheme="majorHAnsi" w:eastAsia="Times New Roman" w:hAnsiTheme="majorHAnsi" w:cstheme="majorHAnsi"/>
-          <w:b/>
-        </w:rPr>
-        <w:t xml:space="preserve"> </w:t>
-      </w:r>
-      <w:r>
-        <w:rPr>
-          <w:rFonts w:asciiTheme="majorHAnsi" w:eastAsia="Times New Roman" w:hAnsiTheme="majorHAnsi" w:cstheme="majorHAnsi"/>
-          <w:bCs/>
-        </w:rPr>
-        <w:t>|</w:t>
-      </w:r>
-      <w:r>
-        <w:rPr>
-          <w:rFonts w:asciiTheme="majorHAnsi" w:eastAsia="Times New Roman" w:hAnsiTheme="majorHAnsi" w:cstheme="majorHAnsi"/>
-          <w:b/>
-        </w:rPr>
-        <w:t xml:space="preserve"> </w:t>
-      </w:r>
-      <w:hyperlink r:id="rId23">
-        <w:r>
-          <w:rPr>
-            <w:rFonts w:asciiTheme="majorHAnsi" w:eastAsia="Times New Roman" w:hAnsiTheme="majorHAnsi" w:cstheme="majorHAnsi"/>
-            <w:color w:val="0070C0"/>
-            <w:u w:val="single"/>
-          </w:rPr>
-          <w:t>Source Code</w:t>
-        </w:r>
-      </w:hyperlink>
-      <w:r>
-        <w:rPr>
-          <w:rFonts w:asciiTheme="majorHAnsi" w:eastAsia="Times New Roman" w:hAnsiTheme="majorHAnsi" w:cstheme="majorHAnsi"/>
-          <w:b/>
-          <w:color w:val="0070C0"/>
-        </w:rPr>
-        <w:tab/>
-      </w:r>
-      <w:r>
-        <w:rPr>
-          <w:rFonts w:asciiTheme="majorHAnsi" w:eastAsia="Times New Roman" w:hAnsiTheme="majorHAnsi" w:cstheme="majorHAnsi"/>
-          <w:b/>
-        </w:rPr>
-        <w:tab/>
-      </w:r>
-      <w:r>
-        <w:rPr>
-          <w:rFonts w:asciiTheme="majorHAnsi" w:eastAsia="Times New Roman" w:hAnsiTheme="majorHAnsi" w:cstheme="majorHAnsi"/>
-          <w:b/>
-        </w:rPr>
-        <w:tab/>
-      </w:r>
-      <w:r>
-        <w:rPr>
-          <w:rFonts w:asciiTheme="majorHAnsi" w:eastAsia="Times New Roman" w:hAnsiTheme="majorHAnsi" w:cstheme="majorHAnsi"/>
-          <w:b/>
-        </w:rPr>
-        <w:tab/>
-      </w:r>
-      <w:r>
-        <w:rPr>
-          <w:rFonts w:asciiTheme="majorHAnsi" w:eastAsia="Times New Roman" w:hAnsiTheme="majorHAnsi" w:cstheme="majorHAnsi"/>
-          <w:b/>
-        </w:rPr>
-        <w:tab/>
-      </w:r>
-      <w:r>
-        <w:rPr>
-          <w:rFonts w:asciiTheme="majorHAnsi" w:eastAsia="Times New Roman" w:hAnsiTheme="majorHAnsi" w:cstheme="majorHAnsi"/>
-          <w:b/>
-        </w:rPr>
-        <w:tab/>
-      </w:r>
-      <w:r>
-        <w:rPr>
-          <w:rFonts w:asciiTheme="majorHAnsi" w:eastAsia="Times New Roman" w:hAnsiTheme="majorHAnsi" w:cstheme="majorHAnsi"/>
-          <w:b/>
-        </w:rPr>
-        <w:tab/>
-      </w:r>
-      <w:r>
-        <w:rPr>
-          <w:rFonts w:asciiTheme="majorHAnsi" w:eastAsia="Times New Roman" w:hAnsiTheme="majorHAnsi" w:cstheme="majorHAnsi"/>
-          <w:b/>
-        </w:rPr>
-        <w:tab/>
-      </w:r>
-      <w:r>
-        <w:rPr>
-          <w:rFonts w:asciiTheme="majorHAnsi" w:eastAsia="Times New Roman" w:hAnsiTheme="majorHAnsi" w:cstheme="majorHAnsi"/>
-          <w:b/>
-        </w:rPr>
-        <w:tab/>
-      </w:r>
-      <w:r>
-        <w:rPr>
-          <w:rFonts w:asciiTheme="majorHAnsi" w:eastAsia="Times New Roman" w:hAnsiTheme="majorHAnsi" w:cstheme="majorHAnsi"/>
-        </w:rPr>
-        <w:tab/>
-      </w:r>
-      <w:r>
-        <w:rPr>
-          <w:rFonts w:asciiTheme="majorHAnsi" w:eastAsia="Times New Roman" w:hAnsiTheme="majorHAnsi" w:cstheme="majorHAnsi"/>
-        </w:rPr>
-        <w:t xml:space="preserve">   </w:t>
-      </w:r>
-      <w:r>
-        <w:rPr>
-          <w:rFonts w:asciiTheme="majorHAnsi" w:eastAsia="Times New Roman" w:hAnsiTheme="majorHAnsi" w:cstheme="majorHAnsi"/>
-          <w:b/>
-          <w:bCs/>
-        </w:rPr>
-        <w:t>TypeScript, React</w:t>
+        </w:rPr>
+        <w:t xml:space="preserve">A simple notes app where </w:t>
+      </w:r>
+      <w:r>
+        <w:rPr>
+          <w:rFonts w:asciiTheme="majorHAnsi" w:eastAsia="Times New Roman" w:hAnsiTheme="majorHAnsi" w:cstheme="majorHAnsi"/>
+        </w:rPr>
+        <w:t>users</w:t>
+      </w:r>
+      <w:r>
+        <w:rPr>
+          <w:rFonts w:asciiTheme="majorHAnsi" w:eastAsia="Times New Roman" w:hAnsiTheme="majorHAnsi" w:cstheme="majorHAnsi"/>
+        </w:rPr>
+        <w:t xml:space="preserve"> can create, edit, and delete notes. </w:t>
       </w:r>
     </w:p>
     <w:p>
@@ -2424,32 +2367,198 @@
       <w:r>
         <w:rPr>
           <w:rFonts w:asciiTheme="majorHAnsi" w:eastAsia="Times New Roman" w:hAnsiTheme="majorHAnsi" w:cstheme="majorHAnsi"/>
-        </w:rPr>
-        <w:t xml:space="preserve">A </w:t>
-      </w:r>
-      <w:r>
-        <w:rPr>
-          <w:rFonts w:asciiTheme="majorHAnsi" w:eastAsia="Times New Roman" w:hAnsiTheme="majorHAnsi" w:cstheme="majorHAnsi"/>
-        </w:rPr>
-        <w:t>book</w:t>
-      </w:r>
-      <w:r>
-        <w:rPr>
-          <w:rFonts w:asciiTheme="majorHAnsi" w:eastAsia="Times New Roman" w:hAnsiTheme="majorHAnsi" w:cstheme="majorHAnsi"/>
-        </w:rPr>
-        <w:t>store</w:t>
-      </w:r>
-      <w:r>
-        <w:rPr>
-          <w:rFonts w:asciiTheme="majorHAnsi" w:eastAsia="Times New Roman" w:hAnsiTheme="majorHAnsi" w:cstheme="majorHAnsi"/>
-        </w:rPr>
-        <w:t xml:space="preserve"> where you can find popular discounted books and </w:t>
-      </w:r>
-      <w:r>
-        <w:rPr>
-          <w:rFonts w:asciiTheme="majorHAnsi" w:eastAsia="Times New Roman" w:hAnsiTheme="majorHAnsi" w:cstheme="majorHAnsi"/>
-        </w:rPr>
-        <w:t>add them to the cart for purchase.</w:t>
+          <w:bCs/>
+        </w:rPr>
+        <w:t xml:space="preserve">Introduced Framer Motion to create animations that make the app </w:t>
+      </w:r>
+      <w:r>
+        <w:rPr>
+          <w:rFonts w:asciiTheme="majorHAnsi" w:eastAsia="Times New Roman" w:hAnsiTheme="majorHAnsi" w:cstheme="majorHAnsi"/>
+          <w:bCs/>
+        </w:rPr>
+        <w:t>livelier</w:t>
+      </w:r>
+      <w:r>
+        <w:rPr>
+          <w:rFonts w:asciiTheme="majorHAnsi" w:eastAsia="Times New Roman" w:hAnsiTheme="majorHAnsi" w:cstheme="majorHAnsi"/>
+          <w:bCs/>
+        </w:rPr>
+        <w:t xml:space="preserve"> and </w:t>
+      </w:r>
+      <w:r>
+        <w:rPr>
+          <w:rFonts w:asciiTheme="majorHAnsi" w:eastAsia="Times New Roman" w:hAnsiTheme="majorHAnsi" w:cstheme="majorHAnsi"/>
+          <w:bCs/>
+        </w:rPr>
+        <w:t>provide a greater</w:t>
+      </w:r>
+      <w:r>
+        <w:rPr>
+          <w:rFonts w:asciiTheme="majorHAnsi" w:eastAsia="Times New Roman" w:hAnsiTheme="majorHAnsi" w:cstheme="majorHAnsi"/>
+          <w:bCs/>
+        </w:rPr>
+        <w:t xml:space="preserve"> user experience.</w:t>
+      </w:r>
+      <w:r>
+        <w:rPr>
+          <w:rFonts w:asciiTheme="majorHAnsi" w:eastAsia="Times New Roman" w:hAnsiTheme="majorHAnsi" w:cstheme="majorHAnsi"/>
+        </w:rPr>
+        <w:t xml:space="preserve"> </w:t>
+      </w:r>
+    </w:p>
+    <w:p>
+      <w:pPr>
+        <w:tabs>
+          <w:tab w:val="left" w:pos="720"/>
+          <w:tab w:val="left" w:pos="1440"/>
+          <w:tab w:val="left" w:pos="2160"/>
+        </w:tabs>
+        <w:spacing w:line="240" w:lineRule="auto"/>
+        <w:contextualSpacing/>
+        <w:rPr>
+          <w:rFonts w:asciiTheme="majorHAnsi" w:eastAsia="Times New Roman" w:hAnsiTheme="majorHAnsi" w:cstheme="majorHAnsi"/>
+          <w:color w:val="1155CC"/>
+          <w:u w:val="single"/>
+        </w:rPr>
+      </w:pPr>
+      <w:r>
+        <w:rPr>
+          <w:rFonts w:asciiTheme="majorHAnsi" w:eastAsia="Times New Roman" w:hAnsiTheme="majorHAnsi" w:cstheme="majorHAnsi"/>
+          <w:b/>
+        </w:rPr>
+        <w:t>Book Store:</w:t>
+      </w:r>
+      <w:r>
+        <w:rPr>
+          <w:rFonts w:asciiTheme="majorHAnsi" w:eastAsia="Times New Roman" w:hAnsiTheme="majorHAnsi" w:cstheme="majorHAnsi"/>
+          <w:b/>
+        </w:rPr>
+        <w:t xml:space="preserve"> </w:t>
+      </w:r>
+      <w:hyperlink r:id="rId24">
+        <w:r>
+          <w:rPr>
+            <w:rFonts w:asciiTheme="majorHAnsi" w:eastAsia="Times New Roman" w:hAnsiTheme="majorHAnsi" w:cstheme="majorHAnsi"/>
+            <w:color w:val="0070C0"/>
+            <w:u w:val="single"/>
+          </w:rPr>
+          <w:t>Live</w:t>
+        </w:r>
+      </w:hyperlink>
+      <w:r>
+        <w:rPr>
+          <w:rFonts w:asciiTheme="majorHAnsi" w:eastAsia="Times New Roman" w:hAnsiTheme="majorHAnsi" w:cstheme="majorHAnsi"/>
+          <w:b/>
+        </w:rPr>
+        <w:t xml:space="preserve"> </w:t>
+      </w:r>
+      <w:r>
+        <w:rPr>
+          <w:rFonts w:asciiTheme="majorHAnsi" w:eastAsia="Times New Roman" w:hAnsiTheme="majorHAnsi" w:cstheme="majorHAnsi"/>
+          <w:bCs/>
+        </w:rPr>
+        <w:t>|</w:t>
+      </w:r>
+      <w:r>
+        <w:rPr>
+          <w:rFonts w:asciiTheme="majorHAnsi" w:eastAsia="Times New Roman" w:hAnsiTheme="majorHAnsi" w:cstheme="majorHAnsi"/>
+          <w:b/>
+        </w:rPr>
+        <w:t xml:space="preserve"> </w:t>
+      </w:r>
+      <w:hyperlink r:id="rId25">
+        <w:r>
+          <w:rPr>
+            <w:rFonts w:asciiTheme="majorHAnsi" w:eastAsia="Times New Roman" w:hAnsiTheme="majorHAnsi" w:cstheme="majorHAnsi"/>
+            <w:color w:val="0070C0"/>
+            <w:u w:val="single"/>
+          </w:rPr>
+          <w:t>Source Code</w:t>
+        </w:r>
+      </w:hyperlink>
+      <w:r>
+        <w:rPr>
+          <w:rFonts w:asciiTheme="majorHAnsi" w:eastAsia="Times New Roman" w:hAnsiTheme="majorHAnsi" w:cstheme="majorHAnsi"/>
+          <w:b/>
+          <w:color w:val="0070C0"/>
+        </w:rPr>
+        <w:tab/>
+      </w:r>
+      <w:r>
+        <w:rPr>
+          <w:rFonts w:asciiTheme="majorHAnsi" w:eastAsia="Times New Roman" w:hAnsiTheme="majorHAnsi" w:cstheme="majorHAnsi"/>
+          <w:b/>
+        </w:rPr>
+        <w:tab/>
+      </w:r>
+      <w:r>
+        <w:rPr>
+          <w:rFonts w:asciiTheme="majorHAnsi" w:eastAsia="Times New Roman" w:hAnsiTheme="majorHAnsi" w:cstheme="majorHAnsi"/>
+          <w:b/>
+        </w:rPr>
+        <w:tab/>
+      </w:r>
+      <w:r>
+        <w:rPr>
+          <w:rFonts w:asciiTheme="majorHAnsi" w:eastAsia="Times New Roman" w:hAnsiTheme="majorHAnsi" w:cstheme="majorHAnsi"/>
+          <w:b/>
+        </w:rPr>
+        <w:tab/>
+      </w:r>
+      <w:r>
+        <w:rPr>
+          <w:rFonts w:asciiTheme="majorHAnsi" w:eastAsia="Times New Roman" w:hAnsiTheme="majorHAnsi" w:cstheme="majorHAnsi"/>
+          <w:b/>
+        </w:rPr>
+        <w:tab/>
+      </w:r>
+      <w:r>
+        <w:rPr>
+          <w:rFonts w:asciiTheme="majorHAnsi" w:eastAsia="Times New Roman" w:hAnsiTheme="majorHAnsi" w:cstheme="majorHAnsi"/>
+          <w:b/>
+        </w:rPr>
+        <w:tab/>
+      </w:r>
+      <w:r>
+        <w:rPr>
+          <w:rFonts w:asciiTheme="majorHAnsi" w:eastAsia="Times New Roman" w:hAnsiTheme="majorHAnsi" w:cstheme="majorHAnsi"/>
+          <w:b/>
+        </w:rPr>
+        <w:tab/>
+      </w:r>
+      <w:r>
+        <w:rPr>
+          <w:rFonts w:asciiTheme="majorHAnsi" w:eastAsia="Times New Roman" w:hAnsiTheme="majorHAnsi" w:cstheme="majorHAnsi"/>
+          <w:b/>
+        </w:rPr>
+        <w:tab/>
+      </w:r>
+      <w:r>
+        <w:rPr>
+          <w:rFonts w:asciiTheme="majorHAnsi" w:eastAsia="Times New Roman" w:hAnsiTheme="majorHAnsi" w:cstheme="majorHAnsi"/>
+          <w:b/>
+        </w:rPr>
+        <w:tab/>
+      </w:r>
+      <w:r>
+        <w:rPr>
+          <w:rFonts w:asciiTheme="majorHAnsi" w:eastAsia="Times New Roman" w:hAnsiTheme="majorHAnsi" w:cstheme="majorHAnsi"/>
+        </w:rPr>
+        <w:tab/>
+      </w:r>
+      <w:r>
+        <w:rPr>
+          <w:rFonts w:asciiTheme="majorHAnsi" w:eastAsia="Times New Roman" w:hAnsiTheme="majorHAnsi" w:cstheme="majorHAnsi"/>
+        </w:rPr>
+        <w:t xml:space="preserve">   </w:t>
+      </w:r>
+      <w:r>
+        <w:rPr>
+          <w:rFonts w:asciiTheme="majorHAnsi" w:eastAsia="Times New Roman" w:hAnsiTheme="majorHAnsi" w:cstheme="majorHAnsi"/>
+          <w:b/>
+          <w:bCs/>
+        </w:rPr>
+        <w:t>TypeScript, React</w:t>
       </w:r>
     </w:p>
     <w:p>
@@ -2473,145 +2582,31 @@
         <w:rPr>
           <w:rFonts w:asciiTheme="majorHAnsi" w:eastAsia="Times New Roman" w:hAnsiTheme="majorHAnsi" w:cstheme="majorHAnsi"/>
         </w:rPr>
-        <w:t>Features skeleton loading for a better user experience, use of React router and useParams to create dynamic pages which show detailed descriptions of any book.</w:t>
-      </w:r>
-    </w:p>
-    <w:p>
-      <w:pPr>
-        <w:tabs>
-          <w:tab w:val="left" w:pos="720"/>
-          <w:tab w:val="left" w:pos="1440"/>
-          <w:tab w:val="left" w:pos="2160"/>
-        </w:tabs>
-        <w:spacing w:line="240" w:lineRule="auto"/>
-        <w:contextualSpacing/>
-        <w:rPr>
-          <w:rFonts w:asciiTheme="majorHAnsi" w:eastAsia="Times New Roman" w:hAnsiTheme="majorHAnsi" w:cstheme="majorHAnsi"/>
-          <w:color w:val="1155CC"/>
-          <w:u w:val="single"/>
-        </w:rPr>
-      </w:pPr>
-      <w:r>
-        <w:rPr>
-          <w:rFonts w:asciiTheme="majorHAnsi" w:eastAsia="Times New Roman" w:hAnsiTheme="majorHAnsi" w:cstheme="majorHAnsi"/>
-          <w:b/>
-        </w:rPr>
-        <w:t>Brisbane Food Cart:</w:t>
-      </w:r>
-      <w:r>
-        <w:rPr>
-          <w:rFonts w:asciiTheme="majorHAnsi" w:eastAsia="Times New Roman" w:hAnsiTheme="majorHAnsi" w:cstheme="majorHAnsi"/>
-          <w:b/>
-        </w:rPr>
-        <w:t xml:space="preserve"> </w:t>
-      </w:r>
-      <w:hyperlink r:id="rId24">
-        <w:r>
-          <w:rPr>
-            <w:rFonts w:asciiTheme="majorHAnsi" w:eastAsia="Times New Roman" w:hAnsiTheme="majorHAnsi" w:cstheme="majorHAnsi"/>
-            <w:color w:val="0070C0"/>
-            <w:u w:val="single"/>
-          </w:rPr>
-          <w:t>Live</w:t>
-        </w:r>
-      </w:hyperlink>
-      <w:r>
-        <w:rPr>
-          <w:rFonts w:asciiTheme="majorHAnsi" w:eastAsia="Times New Roman" w:hAnsiTheme="majorHAnsi" w:cstheme="majorHAnsi"/>
-          <w:b/>
-        </w:rPr>
-        <w:t xml:space="preserve"> </w:t>
-      </w:r>
-      <w:r>
-        <w:rPr>
-          <w:rFonts w:asciiTheme="majorHAnsi" w:eastAsia="Times New Roman" w:hAnsiTheme="majorHAnsi" w:cstheme="majorHAnsi"/>
-          <w:bCs/>
-        </w:rPr>
-        <w:t>|</w:t>
-      </w:r>
-      <w:r>
-        <w:rPr>
-          <w:rFonts w:asciiTheme="majorHAnsi" w:eastAsia="Times New Roman" w:hAnsiTheme="majorHAnsi" w:cstheme="majorHAnsi"/>
-          <w:b/>
-        </w:rPr>
-        <w:t xml:space="preserve"> </w:t>
-      </w:r>
-      <w:hyperlink r:id="rId25">
-        <w:r>
-          <w:rPr>
-            <w:rFonts w:asciiTheme="majorHAnsi" w:eastAsia="Times New Roman" w:hAnsiTheme="majorHAnsi" w:cstheme="majorHAnsi"/>
-            <w:color w:val="0070C0"/>
-            <w:u w:val="single"/>
-          </w:rPr>
-          <w:t>Source Code</w:t>
-        </w:r>
-      </w:hyperlink>
-      <w:r>
-        <w:rPr>
-          <w:rFonts w:asciiTheme="majorHAnsi" w:eastAsia="Times New Roman" w:hAnsiTheme="majorHAnsi" w:cstheme="majorHAnsi"/>
-          <w:b/>
-          <w:color w:val="0070C0"/>
-        </w:rPr>
-        <w:tab/>
-      </w:r>
-      <w:r>
-        <w:rPr>
-          <w:rFonts w:asciiTheme="majorHAnsi" w:eastAsia="Times New Roman" w:hAnsiTheme="majorHAnsi" w:cstheme="majorHAnsi"/>
-          <w:b/>
-        </w:rPr>
-        <w:tab/>
-      </w:r>
-      <w:r>
-        <w:rPr>
-          <w:rFonts w:asciiTheme="majorHAnsi" w:eastAsia="Times New Roman" w:hAnsiTheme="majorHAnsi" w:cstheme="majorHAnsi"/>
-          <w:b/>
-        </w:rPr>
-        <w:tab/>
-      </w:r>
-      <w:r>
-        <w:rPr>
-          <w:rFonts w:asciiTheme="majorHAnsi" w:eastAsia="Times New Roman" w:hAnsiTheme="majorHAnsi" w:cstheme="majorHAnsi"/>
-          <w:b/>
-        </w:rPr>
-        <w:tab/>
-      </w:r>
-      <w:r>
-        <w:rPr>
-          <w:rFonts w:asciiTheme="majorHAnsi" w:eastAsia="Times New Roman" w:hAnsiTheme="majorHAnsi" w:cstheme="majorHAnsi"/>
-          <w:b/>
-        </w:rPr>
-        <w:tab/>
-      </w:r>
-      <w:r>
-        <w:rPr>
-          <w:rFonts w:asciiTheme="majorHAnsi" w:eastAsia="Times New Roman" w:hAnsiTheme="majorHAnsi" w:cstheme="majorHAnsi"/>
-          <w:b/>
-        </w:rPr>
-        <w:tab/>
-      </w:r>
-      <w:r>
-        <w:rPr>
-          <w:rFonts w:asciiTheme="majorHAnsi" w:eastAsia="Times New Roman" w:hAnsiTheme="majorHAnsi" w:cstheme="majorHAnsi"/>
-          <w:b/>
-        </w:rPr>
-        <w:tab/>
-        <w:t xml:space="preserve">      </w:t>
-      </w:r>
-      <w:r>
-        <w:rPr>
-          <w:rFonts w:asciiTheme="majorHAnsi" w:eastAsia="Times New Roman" w:hAnsiTheme="majorHAnsi" w:cstheme="majorHAnsi"/>
-          <w:b/>
-        </w:rPr>
-        <w:tab/>
-        <w:t xml:space="preserve">         </w:t>
-      </w:r>
-      <w:r>
-        <w:rPr>
-          <w:rFonts w:asciiTheme="majorHAnsi" w:eastAsia="Times New Roman" w:hAnsiTheme="majorHAnsi" w:cstheme="majorHAnsi"/>
-          <w:b/>
-          <w:bCs/>
-        </w:rPr>
-        <w:t>HTML, CSS, JavaScript</w:t>
+        <w:t xml:space="preserve">A </w:t>
+      </w:r>
+      <w:r>
+        <w:rPr>
+          <w:rFonts w:asciiTheme="majorHAnsi" w:eastAsia="Times New Roman" w:hAnsiTheme="majorHAnsi" w:cstheme="majorHAnsi"/>
+        </w:rPr>
+        <w:t>book</w:t>
+      </w:r>
+      <w:r>
+        <w:rPr>
+          <w:rFonts w:asciiTheme="majorHAnsi" w:eastAsia="Times New Roman" w:hAnsiTheme="majorHAnsi" w:cstheme="majorHAnsi"/>
+        </w:rPr>
+        <w:t>store</w:t>
+      </w:r>
+      <w:r>
+        <w:rPr>
+          <w:rFonts w:asciiTheme="majorHAnsi" w:eastAsia="Times New Roman" w:hAnsiTheme="majorHAnsi" w:cstheme="majorHAnsi"/>
+        </w:rPr>
+        <w:t xml:space="preserve"> where you can find popular discounted books and </w:t>
+      </w:r>
+      <w:r>
+        <w:rPr>
+          <w:rFonts w:asciiTheme="majorHAnsi" w:eastAsia="Times New Roman" w:hAnsiTheme="majorHAnsi" w:cstheme="majorHAnsi"/>
+        </w:rPr>
+        <w:t>add them to the cart for purchase.</w:t>
       </w:r>
     </w:p>
     <w:p>
@@ -2635,75 +2630,21 @@
         <w:rPr>
           <w:rFonts w:asciiTheme="majorHAnsi" w:eastAsia="Times New Roman" w:hAnsiTheme="majorHAnsi" w:cstheme="majorHAnsi"/>
         </w:rPr>
-        <w:t>D</w:t>
-      </w:r>
-      <w:r>
-        <w:rPr>
-          <w:rFonts w:asciiTheme="majorHAnsi" w:eastAsia="Times New Roman" w:hAnsiTheme="majorHAnsi" w:cstheme="majorHAnsi"/>
-        </w:rPr>
-        <w:t xml:space="preserve">eveloped an informative website that allows users to be able to search for Food Cart’s all-around Brisbane. </w:t>
-      </w:r>
-    </w:p>
-    <w:p>
-      <w:pPr>
-        <w:numPr>
-          <w:ilvl w:val="0"/>
-          <w:numId w:val="1"/>
-        </w:numPr>
-        <w:tabs>
-          <w:tab w:val="left" w:pos="720"/>
-          <w:tab w:val="left" w:pos="1440"/>
-          <w:tab w:val="left" w:pos="2160"/>
-        </w:tabs>
-        <w:spacing w:line="240" w:lineRule="auto"/>
-        <w:rPr>
-          <w:rFonts w:asciiTheme="majorHAnsi" w:eastAsia="Times New Roman" w:hAnsiTheme="majorHAnsi" w:cstheme="majorHAnsi"/>
-          <w:bCs/>
-        </w:rPr>
-      </w:pPr>
-      <w:r>
-        <w:rPr>
-          <w:rFonts w:asciiTheme="majorHAnsi" w:eastAsia="Times New Roman" w:hAnsiTheme="majorHAnsi" w:cstheme="majorHAnsi"/>
-          <w:bCs/>
-        </w:rPr>
-        <w:t>Consumes data from the Brisbane City Council API and</w:t>
-      </w:r>
-      <w:r>
-        <w:rPr>
-          <w:rFonts w:asciiTheme="majorHAnsi" w:eastAsia="Times New Roman" w:hAnsiTheme="majorHAnsi" w:cstheme="majorHAnsi"/>
-          <w:bCs/>
-        </w:rPr>
-        <w:t xml:space="preserve"> </w:t>
-      </w:r>
-      <w:r>
-        <w:rPr>
-          <w:rFonts w:asciiTheme="majorHAnsi" w:eastAsia="Times New Roman" w:hAnsiTheme="majorHAnsi" w:cstheme="majorHAnsi"/>
-          <w:bCs/>
-        </w:rPr>
-        <w:t>then</w:t>
-      </w:r>
-      <w:r>
-        <w:rPr>
-          <w:rFonts w:asciiTheme="majorHAnsi" w:eastAsia="Times New Roman" w:hAnsiTheme="majorHAnsi" w:cstheme="majorHAnsi"/>
-          <w:bCs/>
-        </w:rPr>
-        <w:t xml:space="preserve"> </w:t>
-      </w:r>
-      <w:proofErr w:type="gramStart"/>
-      <w:r>
-        <w:rPr>
-          <w:rFonts w:asciiTheme="majorHAnsi" w:eastAsia="Times New Roman" w:hAnsiTheme="majorHAnsi" w:cstheme="majorHAnsi"/>
-          <w:bCs/>
-        </w:rPr>
-        <w:t>displayed</w:t>
-      </w:r>
-      <w:proofErr w:type="gramEnd"/>
-      <w:r>
-        <w:rPr>
-          <w:rFonts w:asciiTheme="majorHAnsi" w:eastAsia="Times New Roman" w:hAnsiTheme="majorHAnsi" w:cstheme="majorHAnsi"/>
-          <w:bCs/>
-        </w:rPr>
-        <w:t xml:space="preserve"> in a user-friendly UI design.</w:t>
+        <w:t xml:space="preserve">Features skeleton loading for a better user experience, use of React router and </w:t>
+      </w:r>
+      <w:proofErr w:type="spellStart"/>
+      <w:r>
+        <w:rPr>
+          <w:rFonts w:asciiTheme="majorHAnsi" w:eastAsia="Times New Roman" w:hAnsiTheme="majorHAnsi" w:cstheme="majorHAnsi"/>
+        </w:rPr>
+        <w:t>useParams</w:t>
+      </w:r>
+      <w:proofErr w:type="spellEnd"/>
+      <w:r>
+        <w:rPr>
+          <w:rFonts w:asciiTheme="majorHAnsi" w:eastAsia="Times New Roman" w:hAnsiTheme="majorHAnsi" w:cstheme="majorHAnsi"/>
+        </w:rPr>
+        <w:t xml:space="preserve"> to create dynamic pages which show detailed descriptions of any book.</w:t>
       </w:r>
     </w:p>
     <w:p>
@@ -2827,17 +2768,39 @@
         </w:rPr>
         <w:t xml:space="preserve">Context API, </w:t>
       </w:r>
-      <w:r>
-        <w:rPr>
-          <w:rFonts w:asciiTheme="majorHAnsi" w:eastAsia="Times New Roman" w:hAnsiTheme="majorHAnsi" w:cstheme="majorHAnsi"/>
-        </w:rPr>
-        <w:t>NextJS, Redux Toolkit,</w:t>
-      </w:r>
-      <w:r>
-        <w:rPr>
-          <w:rFonts w:asciiTheme="majorHAnsi" w:eastAsia="Times New Roman" w:hAnsiTheme="majorHAnsi" w:cstheme="majorHAnsi"/>
-        </w:rPr>
-        <w:t xml:space="preserve"> Axios,</w:t>
+      <w:proofErr w:type="spellStart"/>
+      <w:r>
+        <w:rPr>
+          <w:rFonts w:asciiTheme="majorHAnsi" w:eastAsia="Times New Roman" w:hAnsiTheme="majorHAnsi" w:cstheme="majorHAnsi"/>
+        </w:rPr>
+        <w:t>NextJS</w:t>
+      </w:r>
+      <w:proofErr w:type="spellEnd"/>
+      <w:r>
+        <w:rPr>
+          <w:rFonts w:asciiTheme="majorHAnsi" w:eastAsia="Times New Roman" w:hAnsiTheme="majorHAnsi" w:cstheme="majorHAnsi"/>
+        </w:rPr>
+        <w:t>, Redux Toolkit,</w:t>
+      </w:r>
+      <w:r>
+        <w:rPr>
+          <w:rFonts w:asciiTheme="majorHAnsi" w:eastAsia="Times New Roman" w:hAnsiTheme="majorHAnsi" w:cstheme="majorHAnsi"/>
+        </w:rPr>
+        <w:t xml:space="preserve"> </w:t>
+      </w:r>
+      <w:proofErr w:type="spellStart"/>
+      <w:r>
+        <w:rPr>
+          <w:rFonts w:asciiTheme="majorHAnsi" w:eastAsia="Times New Roman" w:hAnsiTheme="majorHAnsi" w:cstheme="majorHAnsi"/>
+        </w:rPr>
+        <w:t>Axios</w:t>
+      </w:r>
+      <w:proofErr w:type="spellEnd"/>
+      <w:r>
+        <w:rPr>
+          <w:rFonts w:asciiTheme="majorHAnsi" w:eastAsia="Times New Roman" w:hAnsiTheme="majorHAnsi" w:cstheme="majorHAnsi"/>
+        </w:rPr>
+        <w:t>,</w:t>
       </w:r>
       <w:r>
         <w:rPr>
@@ -2926,12 +2889,14 @@
         </w:rPr>
         <w:t xml:space="preserve"> </w:t>
       </w:r>
+      <w:proofErr w:type="spellStart"/>
       <w:r>
         <w:rPr>
           <w:rFonts w:asciiTheme="majorHAnsi" w:eastAsia="Times New Roman" w:hAnsiTheme="majorHAnsi" w:cstheme="majorHAnsi"/>
         </w:rPr>
         <w:t>ESLint</w:t>
       </w:r>
+      <w:proofErr w:type="spellEnd"/>
       <w:r>
         <w:rPr>
           <w:rFonts w:asciiTheme="majorHAnsi" w:eastAsia="Times New Roman" w:hAnsiTheme="majorHAnsi" w:cstheme="majorHAnsi"/>
@@ -3012,8 +2977,16 @@
         <w:rPr>
           <w:rFonts w:asciiTheme="majorHAnsi" w:eastAsia="Times New Roman" w:hAnsiTheme="majorHAnsi" w:cstheme="majorHAnsi"/>
         </w:rPr>
-        <w:t>, Supabase</w:t>
-      </w:r>
+        <w:t xml:space="preserve">, </w:t>
+      </w:r>
+      <w:proofErr w:type="spellStart"/>
+      <w:r>
+        <w:rPr>
+          <w:rFonts w:asciiTheme="majorHAnsi" w:eastAsia="Times New Roman" w:hAnsiTheme="majorHAnsi" w:cstheme="majorHAnsi"/>
+        </w:rPr>
+        <w:t>Supabase</w:t>
+      </w:r>
+      <w:proofErr w:type="spellEnd"/>
     </w:p>
     <w:sectPr>
       <w:footerReference w:type="default" r:id="rId26"/>

</xml_diff>